<commit_message>
add task 5 lab Turing and lab work Post
</commit_message>
<xml_diff>
--- a/Image/Документ Microsoft Word.docx
+++ b/Image/Документ Microsoft Word.docx
@@ -379,13 +379,55 @@
     </w:p>
     <w:p/>
     <w:p>
-      <w:bookmarkStart w:id="0" w:name="_GoBack"/>
+      <w:pPr>
+        <w:rPr>
+          <w:rFonts w:cstheme="minorHAnsi"/>
+        </w:rPr>
+      </w:pPr>
       <w:r>
         <w:rPr>
           <w:rFonts w:cstheme="minorHAnsi"/>
         </w:rPr>
-        <w:t>λ</w:t>
+        <w:t>Λ</w:t>
       </w:r>
+    </w:p>
+    <w:bookmarkStart w:id="0" w:name="_GoBack"/>
+    <w:p>
+      <w:pPr>
+        <w:rPr>
+          <w:i/>
+        </w:rPr>
+      </w:pPr>
+      <m:oMathPara>
+        <m:oMath>
+          <m:d>
+            <m:dPr>
+              <m:begChr m:val="{"/>
+              <m:endChr m:val=""/>
+              <m:ctrlPr>
+                <w:rPr>
+                  <w:rFonts w:ascii="Cambria Math" w:hAnsi="Cambria Math"/>
+                  <w:i/>
+                </w:rPr>
+              </m:ctrlPr>
+            </m:dPr>
+            <m:e>
+              <m:eqArr>
+                <m:eqArrPr>
+                  <m:ctrlPr>
+                    <w:rPr>
+                      <w:rFonts w:ascii="Cambria Math" w:hAnsi="Cambria Math"/>
+                      <w:i/>
+                    </w:rPr>
+                  </m:ctrlPr>
+                </m:eqArrPr>
+                <m:e/>
+                <m:e/>
+              </m:eqArr>
+            </m:e>
+          </m:d>
+        </m:oMath>
+      </m:oMathPara>
     </w:p>
     <w:bookmarkEnd w:id="0"/>
     <w:p>
@@ -1832,6 +1874,16 @@
     <w:semiHidden/>
     <w:unhideWhenUsed/>
   </w:style>
+  <w:style w:type="character" w:styleId="a3">
+    <w:name w:val="Placeholder Text"/>
+    <w:basedOn w:val="a0"/>
+    <w:uiPriority w:val="99"/>
+    <w:semiHidden/>
+    <w:rsid w:val="00DB371C"/>
+    <w:rPr>
+      <w:color w:val="808080"/>
+    </w:rPr>
+  </w:style>
 </w:styles>
 </file>
 

</xml_diff>